<commit_message>
Google Sheet to DB
</commit_message>
<xml_diff>
--- a/examples/basic-template3.docx
+++ b/examples/basic-template3.docx
@@ -4,246 +4,6 @@
   <w:body>
     <w:p>
       <w:pPr>
-        <w:spacing w:before="840"/>
-        <w:jc w:val="center"/>
-        <w:rPr>
-          <w:rFonts w:ascii="Oswald Regular" w:hAnsi="Oswald Regular"/>
-          <w:color w:val="FFFFFF" w:themeColor="background1"/>
-          <w:sz w:val="80"/>
-        </w:rPr>
-      </w:pPr>
-      <w:bookmarkStart w:id="0" w:name="_GoBack"/>
-      <w:bookmarkEnd w:id="0"/>
-      <w:r>
-        <w:rPr>
-          <w:noProof/>
-          <w:color w:val="FFFFFF" w:themeColor="background1"/>
-        </w:rPr>
-        <mc:AlternateContent>
-          <mc:Choice Requires="wps">
-            <w:drawing>
-              <wp:anchor distT="0" distB="0" distL="114300" distR="114300" simplePos="0" relativeHeight="251658240" behindDoc="1" locked="0" layoutInCell="1" allowOverlap="1">
-                <wp:simplePos x="0" y="0"/>
-                <wp:positionH relativeFrom="column">
-                  <wp:posOffset>-914400</wp:posOffset>
-                </wp:positionH>
-                <wp:positionV relativeFrom="paragraph">
-                  <wp:posOffset>-914400</wp:posOffset>
-                </wp:positionV>
-                <wp:extent cx="8001000" cy="2743200"/>
-                <wp:effectExtent l="3810" t="4445" r="0" b="0"/>
-                <wp:wrapNone/>
-                <wp:docPr id="4" name="Rectangle 2"/>
-                <wp:cNvGraphicFramePr>
-                  <a:graphicFrameLocks xmlns:a="http://schemas.openxmlformats.org/drawingml/2006/main"/>
-                </wp:cNvGraphicFramePr>
-                <a:graphic xmlns:a="http://schemas.openxmlformats.org/drawingml/2006/main">
-                  <a:graphicData uri="http://schemas.microsoft.com/office/word/2010/wordprocessingShape">
-                    <wps:wsp>
-                      <wps:cNvSpPr>
-                        <a:spLocks noChangeArrowheads="1"/>
-                      </wps:cNvSpPr>
-                      <wps:spPr bwMode="auto">
-                        <a:xfrm>
-                          <a:off x="0" y="0"/>
-                          <a:ext cx="8001000" cy="2743200"/>
-                        </a:xfrm>
-                        <a:prstGeom prst="rect">
-                          <a:avLst/>
-                        </a:prstGeom>
-                        <a:solidFill>
-                          <a:schemeClr val="accent2">
-                            <a:lumMod val="100000"/>
-                            <a:lumOff val="0"/>
-                          </a:schemeClr>
-                        </a:solidFill>
-                        <a:ln>
-                          <a:noFill/>
-                        </a:ln>
-                        <a:effectLst/>
-                        <a:extLst>
-                          <a:ext uri="{91240B29-F687-4F45-9708-019B960494DF}">
-                            <a14:hiddenLine xmlns:a14="http://schemas.microsoft.com/office/drawing/2010/main" w="19050">
-                              <a:solidFill>
-                                <a:srgbClr val="4A7EBB"/>
-                              </a:solidFill>
-                              <a:miter lim="800000"/>
-                              <a:headEnd/>
-                              <a:tailEnd/>
-                            </a14:hiddenLine>
-                          </a:ext>
-                          <a:ext uri="{AF507438-7753-43E0-B8FC-AC1667EBCBE1}">
-                            <a14:hiddenEffects xmlns:a14="http://schemas.microsoft.com/office/drawing/2010/main">
-                              <a:effectLst>
-                                <a:outerShdw dist="25400" dir="5400000" algn="ctr" rotWithShape="0">
-                                  <a:srgbClr val="808080">
-                                    <a:alpha val="35001"/>
-                                  </a:srgbClr>
-                                </a:outerShdw>
-                              </a:effectLst>
-                            </a14:hiddenEffects>
-                          </a:ext>
-                        </a:extLst>
-                      </wps:spPr>
-                      <wps:bodyPr rot="0" vert="horz" wrap="square" lIns="91440" tIns="91440" rIns="91440" bIns="91440" anchor="t" anchorCtr="0" upright="1">
-                        <a:noAutofit/>
-                      </wps:bodyPr>
-                    </wps:wsp>
-                  </a:graphicData>
-                </a:graphic>
-                <wp14:sizeRelH relativeFrom="page">
-                  <wp14:pctWidth>0</wp14:pctWidth>
-                </wp14:sizeRelH>
-                <wp14:sizeRelV relativeFrom="page">
-                  <wp14:pctHeight>0</wp14:pctHeight>
-                </wp14:sizeRelV>
-              </wp:anchor>
-            </w:drawing>
-          </mc:Choice>
-          <mc:Fallback>
-            <w:pict>
-              <v:rect w14:anchorId="2BFEE423" id="Rectangle 2" o:spid="_x0000_s1026" style="position:absolute;margin-left:-1in;margin-top:-1in;width:630pt;height:3in;z-index:-251658240;visibility:visible;mso-wrap-style:square;mso-width-percent:0;mso-height-percent:0;mso-wrap-distance-left:9pt;mso-wrap-distance-top:0;mso-wrap-distance-right:9pt;mso-wrap-distance-bottom:0;mso-position-horizontal:absolute;mso-position-horizontal-relative:text;mso-position-vertical:absolute;mso-position-vertical-relative:text;mso-width-percent:0;mso-height-percent:0;mso-width-relative:page;mso-height-relative:page;v-text-anchor:top" o:gfxdata="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" fillcolor="#efe1a2 [3205]" stroked="f" strokecolor="#4a7ebb" strokeweight="1.5pt">
-                <v:shadow opacity="22938f" offset="0"/>
-                <v:textbox inset=",7.2pt,,7.2pt"/>
-              </v:rect>
-            </w:pict>
-          </mc:Fallback>
-        </mc:AlternateContent>
-      </w:r>
-      <w:r>
-        <w:rPr>
-          <w:noProof/>
-          <w:color w:val="FFFFFF" w:themeColor="background1"/>
-        </w:rPr>
-        <w:drawing>
-          <wp:anchor distT="0" distB="0" distL="114300" distR="114300" simplePos="0" relativeHeight="251661312" behindDoc="0" locked="0" layoutInCell="1" allowOverlap="1">
-            <wp:simplePos x="0" y="0"/>
-            <wp:positionH relativeFrom="column">
-              <wp:posOffset>2607733</wp:posOffset>
-            </wp:positionH>
-            <wp:positionV relativeFrom="paragraph">
-              <wp:posOffset>-457200</wp:posOffset>
-            </wp:positionV>
-            <wp:extent cx="914400" cy="914400"/>
-            <wp:effectExtent l="0" t="0" r="0" b="0"/>
-            <wp:wrapNone/>
-            <wp:docPr id="3" name="Picture 0" descr="Lightbulb.png"/>
-            <wp:cNvGraphicFramePr>
-              <a:graphicFrameLocks xmlns:a="http://schemas.openxmlformats.org/drawingml/2006/main" noChangeAspect="1"/>
-            </wp:cNvGraphicFramePr>
-            <a:graphic xmlns:a="http://schemas.openxmlformats.org/drawingml/2006/main">
-              <a:graphicData uri="http://schemas.openxmlformats.org/drawingml/2006/picture">
-                <pic:pic xmlns:pic="http://schemas.openxmlformats.org/drawingml/2006/picture">
-                  <pic:nvPicPr>
-                    <pic:cNvPr id="0" name="Lightbulb.png"/>
-                    <pic:cNvPicPr/>
-                  </pic:nvPicPr>
-                  <pic:blipFill>
-                    <a:blip r:embed="rId4">
-                      <a:alphaModFix/>
-                      <a:lum/>
-                    </a:blip>
-                    <a:stretch>
-                      <a:fillRect/>
-                    </a:stretch>
-                  </pic:blipFill>
-                  <pic:spPr>
-                    <a:xfrm>
-                      <a:off x="0" y="0"/>
-                      <a:ext cx="914400" cy="914400"/>
-                    </a:xfrm>
-                    <a:prstGeom prst="rect">
-                      <a:avLst/>
-                    </a:prstGeom>
-                    <a:effectLst>
-                      <a:outerShdw blurRad="50800" dist="38100" dir="2700000" algn="br">
-                        <a:srgbClr val="000000">
-                          <a:alpha val="43000"/>
-                        </a:srgbClr>
-                      </a:outerShdw>
-                    </a:effectLst>
-                  </pic:spPr>
-                </pic:pic>
-              </a:graphicData>
-            </a:graphic>
-          </wp:anchor>
-        </w:drawing>
-      </w:r>
-      <w:r>
-        <w:rPr>
-          <w:rFonts w:ascii="Oswald Regular" w:hAnsi="Oswald Regular"/>
-          <w:color w:val="FFFFFF" w:themeColor="background1"/>
-          <w:sz w:val="80"/>
-        </w:rPr>
-        <w:t>WANGARI MAATHAI</w:t>
-      </w:r>
-    </w:p>
-    <w:p>
-      <w:pPr>
-        <w:spacing w:before="120"/>
-        <w:jc w:val="center"/>
-        <w:rPr>
-          <w:sz w:val="24"/>
-        </w:rPr>
-      </w:pPr>
-      <w:r>
-        <w:rPr>
-          <w:sz w:val="24"/>
-        </w:rPr>
-        <w:t xml:space="preserve">010 1234 5678  </w:t>
-      </w:r>
-      <w:r>
-        <w:rPr>
-          <w:rFonts w:ascii="Arial" w:hAnsi="Arial"/>
-          <w:color w:val="FFFFFF" w:themeColor="background1"/>
-          <w:sz w:val="24"/>
-        </w:rPr>
-        <w:sym w:font="Symbol" w:char="F0B7"/>
-      </w:r>
-      <w:r>
-        <w:rPr>
-          <w:color w:val="FFFFFF" w:themeColor="background1"/>
-          <w:sz w:val="24"/>
-        </w:rPr>
-        <w:t xml:space="preserve"> </w:t>
-      </w:r>
-      <w:r>
-        <w:rPr>
-          <w:sz w:val="24"/>
-        </w:rPr>
-        <w:t xml:space="preserve"> email@address.com  </w:t>
-      </w:r>
-      <w:r>
-        <w:rPr>
-          <w:rFonts w:ascii="Arial" w:hAnsi="Arial"/>
-          <w:color w:val="FFFFFF" w:themeColor="background1"/>
-          <w:sz w:val="24"/>
-        </w:rPr>
-        <w:sym w:font="Symbol" w:char="F0B7"/>
-      </w:r>
-      <w:r>
-        <w:rPr>
-          <w:sz w:val="24"/>
-        </w:rPr>
-        <w:t xml:space="preserve">  </w:t>
-      </w:r>
-      <w:r>
-        <w:rPr>
-          <w:sz w:val="24"/>
-        </w:rPr>
-        <w:t>City Country</w:t>
-      </w:r>
-    </w:p>
-    <w:p>
-      <w:pPr>
-        <w:rPr>
-          <w:rFonts w:ascii="Arial" w:hAnsi="Arial"/>
-          <w:sz w:val="22"/>
-        </w:rPr>
-      </w:pPr>
-    </w:p>
-    <w:p>
-      <w:pPr>
         <w:rPr>
           <w:rFonts w:ascii="Arial" w:hAnsi="Arial"/>
           <w:sz w:val="22"/>
@@ -260,6 +20,8 @@
           <w:sz w:val="32"/>
         </w:rPr>
       </w:pPr>
+      <w:bookmarkStart w:id="0" w:name="_GoBack"/>
+      <w:bookmarkEnd w:id="0"/>
       <w:r>
         <w:rPr>
           <w:rFonts w:ascii="Oswald Regular" w:hAnsi="Oswald Regular"/>
@@ -305,7 +67,7 @@
         </w:rPr>
         <w:t xml:space="preserve"> The font for your name and headings is </w:t>
       </w:r>
-      <w:hyperlink r:id="rId5" w:history="1">
+      <w:hyperlink r:id="rId7" w:history="1">
         <w:r>
           <w:rPr>
             <w:rStyle w:val="Hyperlink"/>
@@ -809,579 +571,797 @@
     <w:p>
       <w:r>
         <w:rPr>
-          <w:noProof/>
-        </w:rPr>
-        <mc:AlternateContent>
-          <mc:Choice Requires="wps">
-            <w:drawing>
-              <wp:anchor distT="0" distB="0" distL="114300" distR="114300" simplePos="0" relativeHeight="251659264" behindDoc="1" locked="0" layoutInCell="1" allowOverlap="1">
-                <wp:simplePos x="0" y="0"/>
-                <wp:positionH relativeFrom="column">
-                  <wp:posOffset>-914400</wp:posOffset>
-                </wp:positionH>
-                <wp:positionV relativeFrom="paragraph">
-                  <wp:posOffset>1202690</wp:posOffset>
-                </wp:positionV>
-                <wp:extent cx="7772400" cy="685800"/>
-                <wp:effectExtent l="0" t="0" r="0" b="635"/>
-                <wp:wrapSquare wrapText="bothSides"/>
-                <wp:docPr id="2" name="Rectangle 4"/>
-                <wp:cNvGraphicFramePr>
-                  <a:graphicFrameLocks xmlns:a="http://schemas.openxmlformats.org/drawingml/2006/main"/>
-                </wp:cNvGraphicFramePr>
-                <a:graphic xmlns:a="http://schemas.openxmlformats.org/drawingml/2006/main">
-                  <a:graphicData uri="http://schemas.microsoft.com/office/word/2010/wordprocessingShape">
-                    <wps:wsp>
-                      <wps:cNvSpPr>
-                        <a:spLocks noChangeArrowheads="1"/>
-                      </wps:cNvSpPr>
-                      <wps:spPr bwMode="auto">
-                        <a:xfrm>
-                          <a:off x="0" y="0"/>
-                          <a:ext cx="7772400" cy="685800"/>
-                        </a:xfrm>
-                        <a:prstGeom prst="rect">
-                          <a:avLst/>
-                        </a:prstGeom>
-                        <a:solidFill>
-                          <a:schemeClr val="accent2">
-                            <a:lumMod val="100000"/>
-                            <a:lumOff val="0"/>
-                          </a:schemeClr>
-                        </a:solidFill>
-                        <a:ln>
-                          <a:noFill/>
-                        </a:ln>
-                        <a:effectLst/>
-                        <a:extLst>
-                          <a:ext uri="{91240B29-F687-4F45-9708-019B960494DF}">
-                            <a14:hiddenLine xmlns:a14="http://schemas.microsoft.com/office/drawing/2010/main" w="19050">
-                              <a:solidFill>
-                                <a:srgbClr val="4A7EBB"/>
-                              </a:solidFill>
-                              <a:miter lim="800000"/>
-                              <a:headEnd/>
-                              <a:tailEnd/>
-                            </a14:hiddenLine>
-                          </a:ext>
-                          <a:ext uri="{AF507438-7753-43E0-B8FC-AC1667EBCBE1}">
-                            <a14:hiddenEffects xmlns:a14="http://schemas.microsoft.com/office/drawing/2010/main">
-                              <a:effectLst>
-                                <a:outerShdw dist="25400" dir="5400000" algn="ctr" rotWithShape="0">
-                                  <a:srgbClr val="808080">
-                                    <a:alpha val="35001"/>
-                                  </a:srgbClr>
-                                </a:outerShdw>
-                              </a:effectLst>
-                            </a14:hiddenEffects>
-                          </a:ext>
-                        </a:extLst>
-                      </wps:spPr>
-                      <wps:bodyPr rot="0" vert="horz" wrap="square" lIns="91440" tIns="91440" rIns="91440" bIns="91440" anchor="t" anchorCtr="0" upright="1">
-                        <a:noAutofit/>
-                      </wps:bodyPr>
-                    </wps:wsp>
-                  </a:graphicData>
-                </a:graphic>
-                <wp14:sizeRelH relativeFrom="page">
-                  <wp14:pctWidth>0</wp14:pctWidth>
-                </wp14:sizeRelH>
-                <wp14:sizeRelV relativeFrom="page">
-                  <wp14:pctHeight>0</wp14:pctHeight>
-                </wp14:sizeRelV>
-              </wp:anchor>
-            </w:drawing>
-          </mc:Choice>
-          <mc:Fallback>
-            <w:pict>
-              <v:rect w14:anchorId="3227F855" id="Rectangle 4" o:spid="_x0000_s1026" style="position:absolute;margin-left:-1in;margin-top:94.7pt;width:612pt;height:54pt;z-index:-251657216;visibility:visible;mso-wrap-style:square;mso-width-percent:0;mso-height-percent:0;mso-wrap-distance-left:9pt;mso-wrap-distance-top:0;mso-wrap-distance-right:9pt;mso-wrap-distance-bottom:0;mso-position-horizontal:absolute;mso-position-horizontal-relative:text;mso-position-vertical:absolute;mso-position-vertical-relative:text;mso-width-percent:0;mso-height-percent:0;mso-width-relative:page;mso-height-relative:page;v-text-anchor:top" o:gfxdata="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" fillcolor="#efe1a2 [3205]" stroked="f" strokecolor="#4a7ebb" strokeweight="1.5pt">
-                <v:shadow opacity="22938f" offset="0"/>
-                <v:textbox inset=",7.2pt,,7.2pt"/>
-                <w10:wrap type="square"/>
-              </v:rect>
-            </w:pict>
-          </mc:Fallback>
-        </mc:AlternateContent>
-      </w:r>
-      <w:r>
-        <w:rPr>
-          <w:noProof/>
-        </w:rPr>
-        <mc:AlternateContent>
-          <mc:Choice Requires="wps">
-            <w:drawing>
-              <wp:anchor distT="0" distB="0" distL="114300" distR="114300" simplePos="0" relativeHeight="251660288" behindDoc="0" locked="0" layoutInCell="1" allowOverlap="1">
-                <wp:simplePos x="0" y="0"/>
-                <wp:positionH relativeFrom="column">
-                  <wp:posOffset>-685800</wp:posOffset>
-                </wp:positionH>
-                <wp:positionV relativeFrom="paragraph">
-                  <wp:posOffset>1259840</wp:posOffset>
-                </wp:positionV>
-                <wp:extent cx="7315200" cy="628650"/>
-                <wp:effectExtent l="3810" t="0" r="0" b="635"/>
-                <wp:wrapTight wrapText="bothSides">
-                  <wp:wrapPolygon edited="0">
-                    <wp:start x="0" y="0"/>
-                    <wp:lineTo x="21600" y="0"/>
-                    <wp:lineTo x="21600" y="21600"/>
-                    <wp:lineTo x="0" y="21600"/>
-                    <wp:lineTo x="0" y="0"/>
-                  </wp:wrapPolygon>
-                </wp:wrapTight>
-                <wp:docPr id="1" name="Text Box 5"/>
-                <wp:cNvGraphicFramePr>
-                  <a:graphicFrameLocks xmlns:a="http://schemas.openxmlformats.org/drawingml/2006/main"/>
-                </wp:cNvGraphicFramePr>
-                <a:graphic xmlns:a="http://schemas.openxmlformats.org/drawingml/2006/main">
-                  <a:graphicData uri="http://schemas.microsoft.com/office/word/2010/wordprocessingShape">
-                    <wps:wsp>
-                      <wps:cNvSpPr txBox="1">
-                        <a:spLocks noChangeArrowheads="1"/>
-                      </wps:cNvSpPr>
-                      <wps:spPr bwMode="auto">
-                        <a:xfrm>
-                          <a:off x="0" y="0"/>
-                          <a:ext cx="7315200" cy="628650"/>
-                        </a:xfrm>
-                        <a:prstGeom prst="rect">
-                          <a:avLst/>
-                        </a:prstGeom>
+          <w:rFonts w:ascii="Arial" w:hAnsi="Arial"/>
+          <w:i/>
+          <w:sz w:val="22"/>
+        </w:rPr>
+        <w:t>Change the links below to your websites</w:t>
+      </w:r>
+      <w:r>
+        <w:rPr>
+          <w:rFonts w:ascii="Arial" w:hAnsi="Arial"/>
+          <w:i/>
+          <w:sz w:val="22"/>
+        </w:rPr>
+        <w:t>/</w:t>
+      </w:r>
+      <w:r>
+        <w:rPr>
+          <w:rFonts w:ascii="Arial" w:hAnsi="Arial"/>
+          <w:i/>
+          <w:sz w:val="22"/>
+        </w:rPr>
+        <w:t>usernames</w:t>
+      </w:r>
+      <w:r>
+        <w:rPr>
+          <w:rFonts w:ascii="Arial" w:hAnsi="Arial"/>
+          <w:i/>
+          <w:sz w:val="22"/>
+        </w:rPr>
+        <w:t xml:space="preserve">, </w:t>
+      </w:r>
+      <w:r>
+        <w:rPr>
+          <w:rFonts w:ascii="Arial" w:hAnsi="Arial"/>
+          <w:i/>
+          <w:sz w:val="22"/>
+        </w:rPr>
+        <w:t>or</w:t>
+      </w:r>
+      <w:r>
+        <w:rPr>
+          <w:rFonts w:ascii="Arial" w:hAnsi="Arial"/>
+          <w:i/>
+          <w:sz w:val="22"/>
+        </w:rPr>
+        <w:t xml:space="preserve"> substitute the words belo</w:t>
+      </w:r>
+      <w:r>
+        <w:rPr>
+          <w:rFonts w:ascii="Arial" w:hAnsi="Arial"/>
+          <w:i/>
+          <w:sz w:val="22"/>
+        </w:rPr>
+        <w:t>w with your contact information</w:t>
+      </w:r>
+      <w:r>
+        <w:rPr>
+          <w:rFonts w:ascii="Arial" w:hAnsi="Arial"/>
+          <w:i/>
+          <w:sz w:val="22"/>
+        </w:rPr>
+        <w:t xml:space="preserve"> or a quote</w:t>
+      </w:r>
+      <w:r>
+        <w:rPr>
+          <w:rFonts w:ascii="Arial" w:hAnsi="Arial"/>
+          <w:i/>
+          <w:sz w:val="22"/>
+        </w:rPr>
+        <w:t>.</w:t>
+      </w:r>
+      <w:r>
+        <w:rPr>
+          <w:rFonts w:ascii="Arial" w:hAnsi="Arial"/>
+          <w:i/>
+          <w:sz w:val="22"/>
+        </w:rPr>
+        <w:t xml:space="preserve"> Right click and choose “Edit Hyperlink”.</w:t>
+      </w:r>
+      <w:r>
+        <w:rPr>
+          <w:rFonts w:ascii="Arial" w:hAnsi="Arial"/>
+          <w:i/>
+          <w:sz w:val="22"/>
+        </w:rPr>
+        <w:t xml:space="preserve"> </w:t>
+      </w:r>
+      <w:r>
+        <w:rPr>
+          <w:rFonts w:ascii="Arial" w:hAnsi="Arial"/>
+          <w:i/>
+          <w:sz w:val="22"/>
+        </w:rPr>
+        <w:t xml:space="preserve">If you plan to print your resume, add your usernames after each network. (E.g. Twitter: @username). </w:t>
+      </w:r>
+    </w:p>
+    <w:sectPr>
+      <w:headerReference w:type="default" r:id="rId8"/>
+      <w:footerReference w:type="default" r:id="rId9"/>
+      <w:pgSz w:w="12240" w:h="15840"/>
+      <w:pgMar w:top="1267" w:right="1296" w:bottom="1166" w:left="1296" w:header="0" w:footer="0" w:gutter="0"/>
+      <w:cols w:space="720"/>
+      <w:noEndnote/>
+      <w:docGrid w:linePitch="272"/>
+    </w:sectPr>
+  </w:body>
+</w:document>
+</file>
+
+<file path=word/endnotes.xml><?xml version="1.0" encoding="utf-8"?>
+<w:endnotes xmlns:wpc="http://schemas.microsoft.com/office/word/2010/wordprocessingCanvas" xmlns:cx="http://schemas.microsoft.com/office/drawing/2014/chartex" xmlns:cx1="http://schemas.microsoft.com/office/drawing/2015/9/8/chartex" xmlns:cx2="http://schemas.microsoft.com/office/drawing/2015/10/21/chartex" xmlns:cx3="http://schemas.microsoft.com/office/drawing/2016/5/9/chartex" xmlns:cx4="http://schemas.microsoft.com/office/drawing/2016/5/10/chartex" xmlns:cx5="http://schemas.microsoft.com/office/drawing/2016/5/11/chartex" xmlns:mc="http://schemas.openxmlformats.org/markup-compatibility/2006" xmlns:o="urn:schemas-microsoft-com:office:office" xmlns:r="http://schemas.openxmlformats.org/officeDocument/2006/relationships" xmlns:m="http://schemas.openxmlformats.org/officeDocument/2006/math" xmlns:v="urn:schemas-microsoft-com:vml" xmlns:wp14="http://schemas.microsoft.com/office/word/2010/wordprocessingDrawing" xmlns:wp="http://schemas.openxmlformats.org/drawingml/2006/wordprocessingDrawing" xmlns:w10="urn:schemas-microsoft-com:office:word" xmlns:w="http://schemas.openxmlformats.org/wordprocessingml/2006/main" xmlns:w14="http://schemas.microsoft.com/office/word/2010/wordml" xmlns:w15="http://schemas.microsoft.com/office/word/2012/wordml" xmlns:w16se="http://schemas.microsoft.com/office/word/2015/wordml/symex" xmlns:wpg="http://schemas.microsoft.com/office/word/2010/wordprocessingGroup" xmlns:wpi="http://schemas.microsoft.com/office/word/2010/wordprocessingInk" xmlns:wne="http://schemas.microsoft.com/office/word/2006/wordml" xmlns:wps="http://schemas.microsoft.com/office/word/2010/wordprocessingShape" mc:Ignorable="w14 w15 w16se wp14">
+  <w:endnote w:type="separator" w:id="-1">
+    <w:p>
+      <w:r>
+        <w:separator/>
+      </w:r>
+    </w:p>
+  </w:endnote>
+  <w:endnote w:type="continuationSeparator" w:id="0">
+    <w:p>
+      <w:r>
+        <w:continuationSeparator/>
+      </w:r>
+    </w:p>
+  </w:endnote>
+</w:endnotes>
+</file>
+
+<file path=word/footer1.xml><?xml version="1.0" encoding="utf-8"?>
+<w:ftr xmlns:wpc="http://schemas.microsoft.com/office/word/2010/wordprocessingCanvas" xmlns:cx="http://schemas.microsoft.com/office/drawing/2014/chartex" xmlns:cx1="http://schemas.microsoft.com/office/drawing/2015/9/8/chartex" xmlns:cx2="http://schemas.microsoft.com/office/drawing/2015/10/21/chartex" xmlns:cx3="http://schemas.microsoft.com/office/drawing/2016/5/9/chartex" xmlns:cx4="http://schemas.microsoft.com/office/drawing/2016/5/10/chartex" xmlns:cx5="http://schemas.microsoft.com/office/drawing/2016/5/11/chartex" xmlns:mc="http://schemas.openxmlformats.org/markup-compatibility/2006" xmlns:o="urn:schemas-microsoft-com:office:office" xmlns:r="http://schemas.openxmlformats.org/officeDocument/2006/relationships" xmlns:m="http://schemas.openxmlformats.org/officeDocument/2006/math" xmlns:v="urn:schemas-microsoft-com:vml" xmlns:wp14="http://schemas.microsoft.com/office/word/2010/wordprocessingDrawing" xmlns:wp="http://schemas.openxmlformats.org/drawingml/2006/wordprocessingDrawing" xmlns:w10="urn:schemas-microsoft-com:office:word" xmlns:w="http://schemas.openxmlformats.org/wordprocessingml/2006/main" xmlns:w14="http://schemas.microsoft.com/office/word/2010/wordml" xmlns:w15="http://schemas.microsoft.com/office/word/2012/wordml" xmlns:w16se="http://schemas.microsoft.com/office/word/2015/wordml/symex" xmlns:wpg="http://schemas.microsoft.com/office/word/2010/wordprocessingGroup" xmlns:wpi="http://schemas.microsoft.com/office/word/2010/wordprocessingInk" xmlns:wne="http://schemas.microsoft.com/office/word/2006/wordml" xmlns:wps="http://schemas.microsoft.com/office/word/2010/wordprocessingShape" mc:Ignorable="w14 w15 w16se wp14">
+  <w:p>
+    <w:pPr>
+      <w:pStyle w:val="Footer"/>
+    </w:pPr>
+    <w:r>
+      <w:rPr>
+        <w:noProof/>
+      </w:rPr>
+      <mc:AlternateContent>
+        <mc:Choice Requires="wps">
+          <w:drawing>
+            <wp:anchor distT="0" distB="0" distL="114300" distR="114300" simplePos="0" relativeHeight="251661312" behindDoc="1" locked="0" layoutInCell="1" allowOverlap="1" wp14:anchorId="1B639D40" wp14:editId="57946183">
+              <wp:simplePos x="0" y="0"/>
+              <wp:positionH relativeFrom="page">
+                <wp:posOffset>0</wp:posOffset>
+              </wp:positionH>
+              <wp:positionV relativeFrom="paragraph">
+                <wp:posOffset>-407035</wp:posOffset>
+              </wp:positionV>
+              <wp:extent cx="7772400" cy="548640"/>
+              <wp:effectExtent l="0" t="0" r="0" b="3810"/>
+              <wp:wrapNone/>
+              <wp:docPr id="2" name="Rectangle 4"/>
+              <wp:cNvGraphicFramePr>
+                <a:graphicFrameLocks xmlns:a="http://schemas.openxmlformats.org/drawingml/2006/main"/>
+              </wp:cNvGraphicFramePr>
+              <a:graphic xmlns:a="http://schemas.openxmlformats.org/drawingml/2006/main">
+                <a:graphicData uri="http://schemas.microsoft.com/office/word/2010/wordprocessingShape">
+                  <wps:wsp>
+                    <wps:cNvSpPr>
+                      <a:spLocks noChangeArrowheads="1"/>
+                    </wps:cNvSpPr>
+                    <wps:spPr bwMode="auto">
+                      <a:xfrm>
+                        <a:off x="0" y="0"/>
+                        <a:ext cx="7772400" cy="548640"/>
+                      </a:xfrm>
+                      <a:prstGeom prst="rect">
+                        <a:avLst/>
+                      </a:prstGeom>
+                      <a:solidFill>
+                        <a:schemeClr val="accent2">
+                          <a:lumMod val="100000"/>
+                          <a:lumOff val="0"/>
+                        </a:schemeClr>
+                      </a:solidFill>
+                      <a:ln>
                         <a:noFill/>
-                        <a:ln>
-                          <a:noFill/>
-                        </a:ln>
-                        <a:extLst>
-                          <a:ext uri="{909E8E84-426E-40DD-AFC4-6F175D3DCCD1}">
-                            <a14:hiddenFill xmlns:a14="http://schemas.microsoft.com/office/drawing/2010/main">
-                              <a:solidFill>
-                                <a:srgbClr val="FFFFFF"/>
-                              </a:solidFill>
-                            </a14:hiddenFill>
-                          </a:ext>
-                          <a:ext uri="{91240B29-F687-4F45-9708-019B960494DF}">
-                            <a14:hiddenLine xmlns:a14="http://schemas.microsoft.com/office/drawing/2010/main" w="9525">
-                              <a:solidFill>
-                                <a:srgbClr val="000000"/>
-                              </a:solidFill>
-                              <a:miter lim="800000"/>
-                              <a:headEnd/>
-                              <a:tailEnd/>
-                            </a14:hiddenLine>
-                          </a:ext>
-                        </a:extLst>
-                      </wps:spPr>
-                      <wps:txbx>
-                        <w:txbxContent>
-                          <w:p>
-                            <w:pPr>
-                              <w:jc w:val="center"/>
+                      </a:ln>
+                      <a:effectLst/>
+                      <a:extLst>
+                        <a:ext uri="{91240B29-F687-4F45-9708-019B960494DF}">
+                          <a14:hiddenLine xmlns:a14="http://schemas.microsoft.com/office/drawing/2010/main" w="19050">
+                            <a:solidFill>
+                              <a:srgbClr val="4A7EBB"/>
+                            </a:solidFill>
+                            <a:miter lim="800000"/>
+                            <a:headEnd/>
+                            <a:tailEnd/>
+                          </a14:hiddenLine>
+                        </a:ext>
+                        <a:ext uri="{AF507438-7753-43E0-B8FC-AC1667EBCBE1}">
+                          <a14:hiddenEffects xmlns:a14="http://schemas.microsoft.com/office/drawing/2010/main">
+                            <a:effectLst>
+                              <a:outerShdw dist="25400" dir="5400000" algn="ctr" rotWithShape="0">
+                                <a:srgbClr val="808080">
+                                  <a:alpha val="35001"/>
+                                </a:srgbClr>
+                              </a:outerShdw>
+                            </a:effectLst>
+                          </a14:hiddenEffects>
+                        </a:ext>
+                      </a:extLst>
+                    </wps:spPr>
+                    <wps:bodyPr rot="0" vert="horz" wrap="square" lIns="91440" tIns="91440" rIns="91440" bIns="91440" anchor="t" anchorCtr="0" upright="1">
+                      <a:noAutofit/>
+                    </wps:bodyPr>
+                  </wps:wsp>
+                </a:graphicData>
+              </a:graphic>
+              <wp14:sizeRelH relativeFrom="page">
+                <wp14:pctWidth>0</wp14:pctWidth>
+              </wp14:sizeRelH>
+              <wp14:sizeRelV relativeFrom="page">
+                <wp14:pctHeight>0</wp14:pctHeight>
+              </wp14:sizeRelV>
+            </wp:anchor>
+          </w:drawing>
+        </mc:Choice>
+        <mc:Fallback>
+          <w:pict>
+            <v:rect w14:anchorId="49C54809" id="Rectangle 4" o:spid="_x0000_s1026" style="position:absolute;margin-left:0;margin-top:-32.05pt;width:612pt;height:43.2pt;z-index:-251655168;visibility:visible;mso-wrap-style:square;mso-width-percent:0;mso-height-percent:0;mso-wrap-distance-left:9pt;mso-wrap-distance-top:0;mso-wrap-distance-right:9pt;mso-wrap-distance-bottom:0;mso-position-horizontal:absolute;mso-position-horizontal-relative:page;mso-position-vertical:absolute;mso-position-vertical-relative:text;mso-width-percent:0;mso-height-percent:0;mso-width-relative:page;mso-height-relative:page;v-text-anchor:top" o:gfxdata="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" fillcolor="#efe1a2 [3205]" stroked="f" strokecolor="#4a7ebb" strokeweight="1.5pt">
+              <v:shadow opacity="22938f" offset="0"/>
+              <v:textbox inset=",7.2pt,,7.2pt"/>
+              <w10:wrap anchorx="page"/>
+            </v:rect>
+          </w:pict>
+        </mc:Fallback>
+      </mc:AlternateContent>
+    </w:r>
+    <w:r>
+      <w:rPr>
+        <w:noProof/>
+      </w:rPr>
+      <mc:AlternateContent>
+        <mc:Choice Requires="wps">
+          <w:drawing>
+            <wp:anchor distT="0" distB="0" distL="114300" distR="114300" simplePos="0" relativeHeight="251663360" behindDoc="0" locked="0" layoutInCell="1" allowOverlap="1" wp14:anchorId="3D87B9B6" wp14:editId="1AEC59D4">
+              <wp:simplePos x="0" y="0"/>
+              <wp:positionH relativeFrom="margin">
+                <wp:posOffset>-594360</wp:posOffset>
+              </wp:positionH>
+              <wp:positionV relativeFrom="margin">
+                <wp:posOffset>7859395</wp:posOffset>
+              </wp:positionV>
+              <wp:extent cx="7315200" cy="628650"/>
+              <wp:effectExtent l="0" t="0" r="0" b="0"/>
+              <wp:wrapNone/>
+              <wp:docPr id="1" name="Text Box 5"/>
+              <wp:cNvGraphicFramePr>
+                <a:graphicFrameLocks xmlns:a="http://schemas.openxmlformats.org/drawingml/2006/main"/>
+              </wp:cNvGraphicFramePr>
+              <a:graphic xmlns:a="http://schemas.openxmlformats.org/drawingml/2006/main">
+                <a:graphicData uri="http://schemas.microsoft.com/office/word/2010/wordprocessingShape">
+                  <wps:wsp>
+                    <wps:cNvSpPr txBox="1">
+                      <a:spLocks noChangeArrowheads="1"/>
+                    </wps:cNvSpPr>
+                    <wps:spPr bwMode="auto">
+                      <a:xfrm>
+                        <a:off x="0" y="0"/>
+                        <a:ext cx="7315200" cy="628650"/>
+                      </a:xfrm>
+                      <a:prstGeom prst="rect">
+                        <a:avLst/>
+                      </a:prstGeom>
+                      <a:noFill/>
+                      <a:ln>
+                        <a:noFill/>
+                      </a:ln>
+                      <a:extLst>
+                        <a:ext uri="{909E8E84-426E-40DD-AFC4-6F175D3DCCD1}">
+                          <a14:hiddenFill xmlns:a14="http://schemas.microsoft.com/office/drawing/2010/main">
+                            <a:solidFill>
+                              <a:srgbClr val="FFFFFF"/>
+                            </a:solidFill>
+                          </a14:hiddenFill>
+                        </a:ext>
+                        <a:ext uri="{91240B29-F687-4F45-9708-019B960494DF}">
+                          <a14:hiddenLine xmlns:a14="http://schemas.microsoft.com/office/drawing/2010/main" w="9525">
+                            <a:solidFill>
+                              <a:srgbClr val="000000"/>
+                            </a:solidFill>
+                            <a:miter lim="800000"/>
+                            <a:headEnd/>
+                            <a:tailEnd/>
+                          </a14:hiddenLine>
+                        </a:ext>
+                      </a:extLst>
+                    </wps:spPr>
+                    <wps:txbx>
+                      <w:txbxContent>
+                        <w:p>
+                          <w:pPr>
+                            <w:jc w:val="center"/>
+                            <w:rPr>
+                              <w:rFonts w:ascii="Oswald Regular" w:hAnsi="Oswald Regular"/>
+                              <w:sz w:val="26"/>
+                            </w:rPr>
+                          </w:pPr>
+                          <w:hyperlink r:id="rId1" w:history="1">
+                            <w:r>
                               <w:rPr>
+                                <w:rStyle w:val="Hyperlink"/>
                                 <w:rFonts w:ascii="Oswald Regular" w:hAnsi="Oswald Regular"/>
+                                <w:color w:val="auto"/>
                                 <w:sz w:val="26"/>
                               </w:rPr>
-                            </w:pPr>
-                            <w:hyperlink r:id="rId6" w:history="1">
-                              <w:r>
-                                <w:rPr>
-                                  <w:rStyle w:val="Hyperlink"/>
-                                  <w:rFonts w:ascii="Oswald Regular" w:hAnsi="Oswald Regular"/>
-                                  <w:color w:val="auto"/>
-                                  <w:sz w:val="26"/>
-                                </w:rPr>
-                                <w:t>WEBSITE</w:t>
-                              </w:r>
-                            </w:hyperlink>
+                              <w:t>WEBSITE</w:t>
+                            </w:r>
+                          </w:hyperlink>
+                          <w:r>
+                            <w:rPr>
+                              <w:rFonts w:ascii="Oswald Regular" w:hAnsi="Oswald Regular"/>
+                              <w:sz w:val="26"/>
+                            </w:rPr>
+                            <w:t xml:space="preserve">     </w:t>
+                          </w:r>
+                          <w:r>
+                            <w:rPr>
+                              <w:rFonts w:ascii="Oswald Regular" w:hAnsi="Oswald Regular"/>
+                              <w:color w:val="FFFFFF" w:themeColor="background1"/>
+                              <w:sz w:val="26"/>
+                            </w:rPr>
+                            <w:t>•</w:t>
+                          </w:r>
+                          <w:r>
+                            <w:rPr>
+                              <w:rFonts w:ascii="Oswald Regular" w:hAnsi="Oswald Regular"/>
+                              <w:sz w:val="26"/>
+                            </w:rPr>
+                            <w:t xml:space="preserve">     </w:t>
+                          </w:r>
+                          <w:hyperlink r:id="rId2" w:history="1">
                             <w:r>
                               <w:rPr>
+                                <w:rStyle w:val="Hyperlink"/>
                                 <w:rFonts w:ascii="Oswald Regular" w:hAnsi="Oswald Regular"/>
+                                <w:color w:val="auto"/>
                                 <w:sz w:val="26"/>
                               </w:rPr>
-                              <w:t xml:space="preserve">     </w:t>
+                              <w:t>LINKEDIN</w:t>
+                            </w:r>
+                          </w:hyperlink>
+                          <w:r>
+                            <w:rPr>
+                              <w:rFonts w:ascii="Oswald Regular" w:hAnsi="Oswald Regular"/>
+                              <w:sz w:val="26"/>
+                            </w:rPr>
+                            <w:t xml:space="preserve">    </w:t>
+                          </w:r>
+                          <w:r>
+                            <w:rPr>
+                              <w:rFonts w:ascii="Oswald Regular" w:hAnsi="Oswald Regular"/>
+                              <w:color w:val="FFFFFF" w:themeColor="background1"/>
+                              <w:sz w:val="26"/>
+                            </w:rPr>
+                            <w:t xml:space="preserve">•  </w:t>
+                          </w:r>
+                          <w:r>
+                            <w:rPr>
+                              <w:rFonts w:ascii="Oswald Regular" w:hAnsi="Oswald Regular"/>
+                              <w:sz w:val="26"/>
+                            </w:rPr>
+                            <w:t xml:space="preserve">   </w:t>
+                          </w:r>
+                          <w:hyperlink r:id="rId3" w:history="1">
+                            <w:r>
+                              <w:rPr>
+                                <w:rStyle w:val="Hyperlink"/>
+                                <w:rFonts w:ascii="Oswald Regular" w:hAnsi="Oswald Regular"/>
+                                <w:color w:val="auto"/>
+                                <w:sz w:val="26"/>
+                              </w:rPr>
+                              <w:t>TWITTER</w:t>
+                            </w:r>
+                          </w:hyperlink>
+                          <w:r>
+                            <w:rPr>
+                              <w:rFonts w:ascii="Oswald Regular" w:hAnsi="Oswald Regular"/>
+                              <w:sz w:val="26"/>
+                            </w:rPr>
+                            <w:t xml:space="preserve">    </w:t>
+                          </w:r>
+                          <w:r>
+                            <w:rPr>
+                              <w:rFonts w:ascii="Oswald Regular" w:hAnsi="Oswald Regular"/>
+                              <w:color w:val="FFFFFF" w:themeColor="background1"/>
+                              <w:sz w:val="26"/>
+                            </w:rPr>
+                            <w:t xml:space="preserve">• </w:t>
+                          </w:r>
+                          <w:r>
+                            <w:rPr>
+                              <w:rFonts w:ascii="Oswald Regular" w:hAnsi="Oswald Regular"/>
+                              <w:sz w:val="26"/>
+                            </w:rPr>
+                            <w:t xml:space="preserve">    </w:t>
+                          </w:r>
+                          <w:hyperlink r:id="rId4" w:history="1">
+                            <w:r>
+                              <w:rPr>
+                                <w:rStyle w:val="Hyperlink"/>
+                                <w:rFonts w:ascii="Oswald Regular" w:hAnsi="Oswald Regular"/>
+                                <w:color w:val="auto"/>
+                                <w:sz w:val="26"/>
+                              </w:rPr>
+                              <w:t>BEHANCE</w:t>
                             </w:r>
                             <w:r>
                               <w:rPr>
+                                <w:rStyle w:val="Hyperlink"/>
                                 <w:rFonts w:ascii="Oswald Regular" w:hAnsi="Oswald Regular"/>
-                                <w:color w:val="FFFFFF" w:themeColor="background1"/>
-                                <w:sz w:val="26"/>
-                              </w:rPr>
-                              <w:t>•</w:t>
-                            </w:r>
-                            <w:r>
-                              <w:rPr>
-                                <w:rFonts w:ascii="Oswald Regular" w:hAnsi="Oswald Regular"/>
-                                <w:sz w:val="26"/>
-                              </w:rPr>
-                              <w:t xml:space="preserve">     </w:t>
-                            </w:r>
-                            <w:hyperlink r:id="rId7" w:history="1">
-                              <w:r>
-                                <w:rPr>
-                                  <w:rStyle w:val="Hyperlink"/>
-                                  <w:rFonts w:ascii="Oswald Regular" w:hAnsi="Oswald Regular"/>
-                                  <w:color w:val="auto"/>
-                                  <w:sz w:val="26"/>
-                                </w:rPr>
-                                <w:t>LINKEDIN</w:t>
-                              </w:r>
-                            </w:hyperlink>
-                            <w:r>
-                              <w:rPr>
-                                <w:rFonts w:ascii="Oswald Regular" w:hAnsi="Oswald Regular"/>
-                                <w:sz w:val="26"/>
-                              </w:rPr>
-                              <w:t xml:space="preserve">    </w:t>
-                            </w:r>
-                            <w:r>
-                              <w:rPr>
-                                <w:rFonts w:ascii="Oswald Regular" w:hAnsi="Oswald Regular"/>
-                                <w:color w:val="FFFFFF" w:themeColor="background1"/>
-                                <w:sz w:val="26"/>
-                              </w:rPr>
-                              <w:t xml:space="preserve">•  </w:t>
-                            </w:r>
-                            <w:r>
-                              <w:rPr>
-                                <w:rFonts w:ascii="Oswald Regular" w:hAnsi="Oswald Regular"/>
-                                <w:sz w:val="26"/>
-                              </w:rPr>
-                              <w:t xml:space="preserve">   </w:t>
-                            </w:r>
-                            <w:hyperlink r:id="rId8" w:history="1">
-                              <w:r>
-                                <w:rPr>
-                                  <w:rStyle w:val="Hyperlink"/>
-                                  <w:rFonts w:ascii="Oswald Regular" w:hAnsi="Oswald Regular"/>
-                                  <w:color w:val="auto"/>
-                                  <w:sz w:val="26"/>
-                                </w:rPr>
-                                <w:t>TWITTER</w:t>
-                              </w:r>
-                            </w:hyperlink>
-                            <w:r>
-                              <w:rPr>
-                                <w:rFonts w:ascii="Oswald Regular" w:hAnsi="Oswald Regular"/>
-                                <w:sz w:val="26"/>
-                              </w:rPr>
-                              <w:t xml:space="preserve">    </w:t>
-                            </w:r>
-                            <w:r>
-                              <w:rPr>
-                                <w:rFonts w:ascii="Oswald Regular" w:hAnsi="Oswald Regular"/>
-                                <w:color w:val="FFFFFF" w:themeColor="background1"/>
-                                <w:sz w:val="26"/>
-                              </w:rPr>
-                              <w:t xml:space="preserve">• </w:t>
-                            </w:r>
-                            <w:r>
-                              <w:rPr>
-                                <w:rFonts w:ascii="Oswald Regular" w:hAnsi="Oswald Regular"/>
-                                <w:sz w:val="26"/>
-                              </w:rPr>
-                              <w:t xml:space="preserve">    </w:t>
-                            </w:r>
-                            <w:hyperlink r:id="rId9" w:history="1">
-                              <w:r>
-                                <w:rPr>
-                                  <w:rStyle w:val="Hyperlink"/>
-                                  <w:rFonts w:ascii="Oswald Regular" w:hAnsi="Oswald Regular"/>
-                                  <w:color w:val="auto"/>
-                                  <w:sz w:val="26"/>
-                                </w:rPr>
-                                <w:t>BEHANCE</w:t>
-                              </w:r>
-                              <w:r>
-                                <w:rPr>
-                                  <w:rStyle w:val="Hyperlink"/>
-                                  <w:rFonts w:ascii="Oswald Regular" w:hAnsi="Oswald Regular"/>
-                                  <w:color w:val="auto"/>
-                                  <w:sz w:val="28"/>
-                                </w:rPr>
-                                <w:t xml:space="preserve"> </w:t>
-                              </w:r>
-                            </w:hyperlink>
-                            <w:r>
-                              <w:rPr>
-                                <w:rFonts w:ascii="Oswald Regular" w:hAnsi="Oswald Regular"/>
+                                <w:color w:val="auto"/>
                                 <w:sz w:val="28"/>
                               </w:rPr>
                               <w:t xml:space="preserve"> </w:t>
                             </w:r>
-                          </w:p>
-                        </w:txbxContent>
-                      </wps:txbx>
-                      <wps:bodyPr rot="0" vert="horz" wrap="square" lIns="91440" tIns="91440" rIns="91440" bIns="91440" anchor="t" anchorCtr="0" upright="1">
-                        <a:noAutofit/>
-                      </wps:bodyPr>
-                    </wps:wsp>
-                  </a:graphicData>
-                </a:graphic>
-                <wp14:sizeRelH relativeFrom="page">
-                  <wp14:pctWidth>0</wp14:pctWidth>
-                </wp14:sizeRelH>
-                <wp14:sizeRelV relativeFrom="page">
-                  <wp14:pctHeight>0</wp14:pctHeight>
-                </wp14:sizeRelV>
-              </wp:anchor>
-            </w:drawing>
-          </mc:Choice>
-          <mc:Fallback>
-            <w:pict>
-              <v:shapetype id="_x0000_t202" coordsize="21600,21600" o:spt="202" path="m,l,21600r21600,l21600,xe">
-                <v:stroke joinstyle="miter"/>
-                <v:path gradientshapeok="t" o:connecttype="rect"/>
-              </v:shapetype>
-              <v:shape id="Text Box 5" o:spid="_x0000_s1026" type="#_x0000_t202" style="position:absolute;margin-left:-54pt;margin-top:99.2pt;width:8in;height:49.5pt;z-index:251660288;visibility:visible;mso-wrap-style:square;mso-width-percent:0;mso-height-percent:0;mso-wrap-distance-left:9pt;mso-wrap-distance-top:0;mso-wrap-distance-right:9pt;mso-wrap-distance-bottom:0;mso-position-horizontal:absolute;mso-position-horizontal-relative:text;mso-position-vertical:absolute;mso-position-vertical-relative:text;mso-width-percent:0;mso-height-percent:0;mso-width-relative:page;mso-height-relative:page;v-text-anchor:top" o:gfxdata="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" filled="f" stroked="f">
-                <v:textbox inset=",7.2pt,,7.2pt">
-                  <w:txbxContent>
-                    <w:p>
-                      <w:pPr>
-                        <w:jc w:val="center"/>
+                          </w:hyperlink>
+                          <w:r>
+                            <w:rPr>
+                              <w:rFonts w:ascii="Oswald Regular" w:hAnsi="Oswald Regular"/>
+                              <w:sz w:val="28"/>
+                            </w:rPr>
+                            <w:t xml:space="preserve"> </w:t>
+                          </w:r>
+                        </w:p>
+                      </w:txbxContent>
+                    </wps:txbx>
+                    <wps:bodyPr rot="0" vert="horz" wrap="square" lIns="91440" tIns="91440" rIns="91440" bIns="91440" anchor="ctr" anchorCtr="0" upright="1">
+                      <a:noAutofit/>
+                    </wps:bodyPr>
+                  </wps:wsp>
+                </a:graphicData>
+              </a:graphic>
+              <wp14:sizeRelH relativeFrom="page">
+                <wp14:pctWidth>0</wp14:pctWidth>
+              </wp14:sizeRelH>
+              <wp14:sizeRelV relativeFrom="page">
+                <wp14:pctHeight>0</wp14:pctHeight>
+              </wp14:sizeRelV>
+            </wp:anchor>
+          </w:drawing>
+        </mc:Choice>
+        <mc:Fallback>
+          <w:pict>
+            <v:shapetype w14:anchorId="3D87B9B6" id="_x0000_t202" coordsize="21600,21600" o:spt="202" path="m,l,21600r21600,l21600,xe">
+              <v:stroke joinstyle="miter"/>
+              <v:path gradientshapeok="t" o:connecttype="rect"/>
+            </v:shapetype>
+            <v:shape id="Text Box 5" o:spid="_x0000_s1026" type="#_x0000_t202" style="position:absolute;margin-left:-46.8pt;margin-top:618.85pt;width:8in;height:49.5pt;z-index:251663360;visibility:visible;mso-wrap-style:square;mso-width-percent:0;mso-height-percent:0;mso-wrap-distance-left:9pt;mso-wrap-distance-top:0;mso-wrap-distance-right:9pt;mso-wrap-distance-bottom:0;mso-position-horizontal:absolute;mso-position-horizontal-relative:margin;mso-position-vertical:absolute;mso-position-vertical-relative:margin;mso-width-percent:0;mso-height-percent:0;mso-width-relative:page;mso-height-relative:page;v-text-anchor:middle" o:gfxdata="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" filled="f" stroked="f">
+              <v:textbox inset=",7.2pt,,7.2pt">
+                <w:txbxContent>
+                  <w:p>
+                    <w:pPr>
+                      <w:jc w:val="center"/>
+                      <w:rPr>
+                        <w:rFonts w:ascii="Oswald Regular" w:hAnsi="Oswald Regular"/>
+                        <w:sz w:val="26"/>
+                      </w:rPr>
+                    </w:pPr>
+                    <w:hyperlink r:id="rId5" w:history="1">
+                      <w:r>
                         <w:rPr>
+                          <w:rStyle w:val="Hyperlink"/>
                           <w:rFonts w:ascii="Oswald Regular" w:hAnsi="Oswald Regular"/>
+                          <w:color w:val="auto"/>
                           <w:sz w:val="26"/>
                         </w:rPr>
-                      </w:pPr>
-                      <w:hyperlink r:id="rId10" w:history="1">
-                        <w:r>
-                          <w:rPr>
-                            <w:rStyle w:val="Hyperlink"/>
-                            <w:rFonts w:ascii="Oswald Regular" w:hAnsi="Oswald Regular"/>
-                            <w:color w:val="auto"/>
-                            <w:sz w:val="26"/>
-                          </w:rPr>
-                          <w:t>WEBSITE</w:t>
-                        </w:r>
-                      </w:hyperlink>
+                        <w:t>WEBSITE</w:t>
+                      </w:r>
+                    </w:hyperlink>
+                    <w:r>
+                      <w:rPr>
+                        <w:rFonts w:ascii="Oswald Regular" w:hAnsi="Oswald Regular"/>
+                        <w:sz w:val="26"/>
+                      </w:rPr>
+                      <w:t xml:space="preserve">     </w:t>
+                    </w:r>
+                    <w:r>
+                      <w:rPr>
+                        <w:rFonts w:ascii="Oswald Regular" w:hAnsi="Oswald Regular"/>
+                        <w:color w:val="FFFFFF" w:themeColor="background1"/>
+                        <w:sz w:val="26"/>
+                      </w:rPr>
+                      <w:t>•</w:t>
+                    </w:r>
+                    <w:r>
+                      <w:rPr>
+                        <w:rFonts w:ascii="Oswald Regular" w:hAnsi="Oswald Regular"/>
+                        <w:sz w:val="26"/>
+                      </w:rPr>
+                      <w:t xml:space="preserve">     </w:t>
+                    </w:r>
+                    <w:hyperlink r:id="rId6" w:history="1">
                       <w:r>
                         <w:rPr>
+                          <w:rStyle w:val="Hyperlink"/>
                           <w:rFonts w:ascii="Oswald Regular" w:hAnsi="Oswald Regular"/>
+                          <w:color w:val="auto"/>
                           <w:sz w:val="26"/>
                         </w:rPr>
-                        <w:t xml:space="preserve">     </w:t>
+                        <w:t>LINKEDIN</w:t>
+                      </w:r>
+                    </w:hyperlink>
+                    <w:r>
+                      <w:rPr>
+                        <w:rFonts w:ascii="Oswald Regular" w:hAnsi="Oswald Regular"/>
+                        <w:sz w:val="26"/>
+                      </w:rPr>
+                      <w:t xml:space="preserve">    </w:t>
+                    </w:r>
+                    <w:r>
+                      <w:rPr>
+                        <w:rFonts w:ascii="Oswald Regular" w:hAnsi="Oswald Regular"/>
+                        <w:color w:val="FFFFFF" w:themeColor="background1"/>
+                        <w:sz w:val="26"/>
+                      </w:rPr>
+                      <w:t xml:space="preserve">•  </w:t>
+                    </w:r>
+                    <w:r>
+                      <w:rPr>
+                        <w:rFonts w:ascii="Oswald Regular" w:hAnsi="Oswald Regular"/>
+                        <w:sz w:val="26"/>
+                      </w:rPr>
+                      <w:t xml:space="preserve">   </w:t>
+                    </w:r>
+                    <w:hyperlink r:id="rId7" w:history="1">
+                      <w:r>
+                        <w:rPr>
+                          <w:rStyle w:val="Hyperlink"/>
+                          <w:rFonts w:ascii="Oswald Regular" w:hAnsi="Oswald Regular"/>
+                          <w:color w:val="auto"/>
+                          <w:sz w:val="26"/>
+                        </w:rPr>
+                        <w:t>TWITTER</w:t>
+                      </w:r>
+                    </w:hyperlink>
+                    <w:r>
+                      <w:rPr>
+                        <w:rFonts w:ascii="Oswald Regular" w:hAnsi="Oswald Regular"/>
+                        <w:sz w:val="26"/>
+                      </w:rPr>
+                      <w:t xml:space="preserve">    </w:t>
+                    </w:r>
+                    <w:r>
+                      <w:rPr>
+                        <w:rFonts w:ascii="Oswald Regular" w:hAnsi="Oswald Regular"/>
+                        <w:color w:val="FFFFFF" w:themeColor="background1"/>
+                        <w:sz w:val="26"/>
+                      </w:rPr>
+                      <w:t xml:space="preserve">• </w:t>
+                    </w:r>
+                    <w:r>
+                      <w:rPr>
+                        <w:rFonts w:ascii="Oswald Regular" w:hAnsi="Oswald Regular"/>
+                        <w:sz w:val="26"/>
+                      </w:rPr>
+                      <w:t xml:space="preserve">    </w:t>
+                    </w:r>
+                    <w:hyperlink r:id="rId8" w:history="1">
+                      <w:r>
+                        <w:rPr>
+                          <w:rStyle w:val="Hyperlink"/>
+                          <w:rFonts w:ascii="Oswald Regular" w:hAnsi="Oswald Regular"/>
+                          <w:color w:val="auto"/>
+                          <w:sz w:val="26"/>
+                        </w:rPr>
+                        <w:t>BEHANCE</w:t>
                       </w:r>
                       <w:r>
                         <w:rPr>
+                          <w:rStyle w:val="Hyperlink"/>
                           <w:rFonts w:ascii="Oswald Regular" w:hAnsi="Oswald Regular"/>
-                          <w:color w:val="FFFFFF" w:themeColor="background1"/>
-                          <w:sz w:val="26"/>
-                        </w:rPr>
-                        <w:t>•</w:t>
-                      </w:r>
-                      <w:r>
-                        <w:rPr>
-                          <w:rFonts w:ascii="Oswald Regular" w:hAnsi="Oswald Regular"/>
-                          <w:sz w:val="26"/>
-                        </w:rPr>
-                        <w:t xml:space="preserve">     </w:t>
-                      </w:r>
-                      <w:hyperlink r:id="rId11" w:history="1">
-                        <w:r>
-                          <w:rPr>
-                            <w:rStyle w:val="Hyperlink"/>
-                            <w:rFonts w:ascii="Oswald Regular" w:hAnsi="Oswald Regular"/>
-                            <w:color w:val="auto"/>
-                            <w:sz w:val="26"/>
-                          </w:rPr>
-                          <w:t>LINKEDIN</w:t>
-                        </w:r>
-                      </w:hyperlink>
-                      <w:r>
-                        <w:rPr>
-                          <w:rFonts w:ascii="Oswald Regular" w:hAnsi="Oswald Regular"/>
-                          <w:sz w:val="26"/>
-                        </w:rPr>
-                        <w:t xml:space="preserve">    </w:t>
-                      </w:r>
-                      <w:r>
-                        <w:rPr>
-                          <w:rFonts w:ascii="Oswald Regular" w:hAnsi="Oswald Regular"/>
-                          <w:color w:val="FFFFFF" w:themeColor="background1"/>
-                          <w:sz w:val="26"/>
-                        </w:rPr>
-                        <w:t xml:space="preserve">•  </w:t>
-                      </w:r>
-                      <w:r>
-                        <w:rPr>
-                          <w:rFonts w:ascii="Oswald Regular" w:hAnsi="Oswald Regular"/>
-                          <w:sz w:val="26"/>
-                        </w:rPr>
-                        <w:t xml:space="preserve">   </w:t>
-                      </w:r>
-                      <w:hyperlink r:id="rId12" w:history="1">
-                        <w:r>
-                          <w:rPr>
-                            <w:rStyle w:val="Hyperlink"/>
-                            <w:rFonts w:ascii="Oswald Regular" w:hAnsi="Oswald Regular"/>
-                            <w:color w:val="auto"/>
-                            <w:sz w:val="26"/>
-                          </w:rPr>
-                          <w:t>TWITTER</w:t>
-                        </w:r>
-                      </w:hyperlink>
-                      <w:r>
-                        <w:rPr>
-                          <w:rFonts w:ascii="Oswald Regular" w:hAnsi="Oswald Regular"/>
-                          <w:sz w:val="26"/>
-                        </w:rPr>
-                        <w:t xml:space="preserve">    </w:t>
-                      </w:r>
-                      <w:r>
-                        <w:rPr>
-                          <w:rFonts w:ascii="Oswald Regular" w:hAnsi="Oswald Regular"/>
-                          <w:color w:val="FFFFFF" w:themeColor="background1"/>
-                          <w:sz w:val="26"/>
-                        </w:rPr>
-                        <w:t xml:space="preserve">• </w:t>
-                      </w:r>
-                      <w:r>
-                        <w:rPr>
-                          <w:rFonts w:ascii="Oswald Regular" w:hAnsi="Oswald Regular"/>
-                          <w:sz w:val="26"/>
-                        </w:rPr>
-                        <w:t xml:space="preserve">    </w:t>
-                      </w:r>
-                      <w:hyperlink r:id="rId13" w:history="1">
-                        <w:r>
-                          <w:rPr>
-                            <w:rStyle w:val="Hyperlink"/>
-                            <w:rFonts w:ascii="Oswald Regular" w:hAnsi="Oswald Regular"/>
-                            <w:color w:val="auto"/>
-                            <w:sz w:val="26"/>
-                          </w:rPr>
-                          <w:t>BEHANCE</w:t>
-                        </w:r>
-                        <w:r>
-                          <w:rPr>
-                            <w:rStyle w:val="Hyperlink"/>
-                            <w:rFonts w:ascii="Oswald Regular" w:hAnsi="Oswald Regular"/>
-                            <w:color w:val="auto"/>
-                            <w:sz w:val="28"/>
-                          </w:rPr>
-                          <w:t xml:space="preserve"> </w:t>
-                        </w:r>
-                      </w:hyperlink>
-                      <w:r>
-                        <w:rPr>
-                          <w:rFonts w:ascii="Oswald Regular" w:hAnsi="Oswald Regular"/>
+                          <w:color w:val="auto"/>
                           <w:sz w:val="28"/>
                         </w:rPr>
                         <w:t xml:space="preserve"> </w:t>
                       </w:r>
-                    </w:p>
-                  </w:txbxContent>
-                </v:textbox>
-                <w10:wrap type="tight"/>
-              </v:shape>
-            </w:pict>
-          </mc:Fallback>
-        </mc:AlternateContent>
-      </w:r>
-      <w:r>
-        <w:rPr>
-          <w:rFonts w:ascii="Arial" w:hAnsi="Arial"/>
-          <w:i/>
-          <w:sz w:val="22"/>
-        </w:rPr>
-        <w:t>Change the links below to your websites</w:t>
-      </w:r>
-      <w:r>
-        <w:rPr>
-          <w:rFonts w:ascii="Arial" w:hAnsi="Arial"/>
-          <w:i/>
-          <w:sz w:val="22"/>
-        </w:rPr>
-        <w:t>/</w:t>
-      </w:r>
-      <w:r>
-        <w:rPr>
-          <w:rFonts w:ascii="Arial" w:hAnsi="Arial"/>
-          <w:i/>
-          <w:sz w:val="22"/>
-        </w:rPr>
-        <w:t>usernames</w:t>
-      </w:r>
-      <w:r>
-        <w:rPr>
-          <w:rFonts w:ascii="Arial" w:hAnsi="Arial"/>
-          <w:i/>
-          <w:sz w:val="22"/>
-        </w:rPr>
-        <w:t xml:space="preserve">, </w:t>
-      </w:r>
-      <w:r>
-        <w:rPr>
-          <w:rFonts w:ascii="Arial" w:hAnsi="Arial"/>
-          <w:i/>
-          <w:sz w:val="22"/>
-        </w:rPr>
-        <w:t>or</w:t>
-      </w:r>
-      <w:r>
-        <w:rPr>
-          <w:rFonts w:ascii="Arial" w:hAnsi="Arial"/>
-          <w:i/>
-          <w:sz w:val="22"/>
-        </w:rPr>
-        <w:t xml:space="preserve"> substitute the words belo</w:t>
-      </w:r>
-      <w:r>
-        <w:rPr>
-          <w:rFonts w:ascii="Arial" w:hAnsi="Arial"/>
-          <w:i/>
-          <w:sz w:val="22"/>
-        </w:rPr>
-        <w:t>w with your contact information</w:t>
-      </w:r>
-      <w:r>
-        <w:rPr>
-          <w:rFonts w:ascii="Arial" w:hAnsi="Arial"/>
-          <w:i/>
-          <w:sz w:val="22"/>
-        </w:rPr>
-        <w:t xml:space="preserve"> or a quote</w:t>
-      </w:r>
-      <w:r>
-        <w:rPr>
-          <w:rFonts w:ascii="Arial" w:hAnsi="Arial"/>
-          <w:i/>
-          <w:sz w:val="22"/>
-        </w:rPr>
-        <w:t>.</w:t>
-      </w:r>
-      <w:r>
-        <w:rPr>
-          <w:rFonts w:ascii="Arial" w:hAnsi="Arial"/>
-          <w:i/>
-          <w:sz w:val="22"/>
-        </w:rPr>
-        <w:t xml:space="preserve"> Right click and choose “Edit Hyperlink”.</w:t>
-      </w:r>
-      <w:r>
-        <w:rPr>
-          <w:rFonts w:ascii="Arial" w:hAnsi="Arial"/>
-          <w:i/>
-          <w:sz w:val="22"/>
-        </w:rPr>
-        <w:t xml:space="preserve"> </w:t>
-      </w:r>
-      <w:r>
-        <w:rPr>
-          <w:rFonts w:ascii="Arial" w:hAnsi="Arial"/>
-          <w:i/>
-          <w:sz w:val="22"/>
-        </w:rPr>
-        <w:t xml:space="preserve">If you plan to print your resume, add your usernames after each network. (E.g. Twitter: @username). </w:t>
-      </w:r>
-    </w:p>
-    <w:sectPr>
-      <w:pgSz w:w="12240" w:h="15840"/>
-      <w:pgMar w:top="1267" w:right="1296" w:bottom="1166" w:left="1296" w:header="720" w:footer="720" w:gutter="0"/>
-      <w:cols w:space="720"/>
-      <w:noEndnote/>
-    </w:sectPr>
-  </w:body>
-</w:document>
+                    </w:hyperlink>
+                    <w:r>
+                      <w:rPr>
+                        <w:rFonts w:ascii="Oswald Regular" w:hAnsi="Oswald Regular"/>
+                        <w:sz w:val="28"/>
+                      </w:rPr>
+                      <w:t xml:space="preserve"> </w:t>
+                    </w:r>
+                  </w:p>
+                </w:txbxContent>
+              </v:textbox>
+              <w10:wrap anchorx="margin" anchory="margin"/>
+            </v:shape>
+          </w:pict>
+        </mc:Fallback>
+      </mc:AlternateContent>
+    </w:r>
+  </w:p>
+</w:ftr>
+</file>
+
+<file path=word/footnotes.xml><?xml version="1.0" encoding="utf-8"?>
+<w:footnotes xmlns:wpc="http://schemas.microsoft.com/office/word/2010/wordprocessingCanvas" xmlns:cx="http://schemas.microsoft.com/office/drawing/2014/chartex" xmlns:cx1="http://schemas.microsoft.com/office/drawing/2015/9/8/chartex" xmlns:cx2="http://schemas.microsoft.com/office/drawing/2015/10/21/chartex" xmlns:cx3="http://schemas.microsoft.com/office/drawing/2016/5/9/chartex" xmlns:cx4="http://schemas.microsoft.com/office/drawing/2016/5/10/chartex" xmlns:cx5="http://schemas.microsoft.com/office/drawing/2016/5/11/chartex" xmlns:mc="http://schemas.openxmlformats.org/markup-compatibility/2006" xmlns:o="urn:schemas-microsoft-com:office:office" xmlns:r="http://schemas.openxmlformats.org/officeDocument/2006/relationships" xmlns:m="http://schemas.openxmlformats.org/officeDocument/2006/math" xmlns:v="urn:schemas-microsoft-com:vml" xmlns:wp14="http://schemas.microsoft.com/office/word/2010/wordprocessingDrawing" xmlns:wp="http://schemas.openxmlformats.org/drawingml/2006/wordprocessingDrawing" xmlns:w10="urn:schemas-microsoft-com:office:word" xmlns:w="http://schemas.openxmlformats.org/wordprocessingml/2006/main" xmlns:w14="http://schemas.microsoft.com/office/word/2010/wordml" xmlns:w15="http://schemas.microsoft.com/office/word/2012/wordml" xmlns:w16se="http://schemas.microsoft.com/office/word/2015/wordml/symex" xmlns:wpg="http://schemas.microsoft.com/office/word/2010/wordprocessingGroup" xmlns:wpi="http://schemas.microsoft.com/office/word/2010/wordprocessingInk" xmlns:wne="http://schemas.microsoft.com/office/word/2006/wordml" xmlns:wps="http://schemas.microsoft.com/office/word/2010/wordprocessingShape" mc:Ignorable="w14 w15 w16se wp14">
+  <w:footnote w:type="separator" w:id="-1">
+    <w:p>
+      <w:r>
+        <w:separator/>
+      </w:r>
+    </w:p>
+  </w:footnote>
+  <w:footnote w:type="continuationSeparator" w:id="0">
+    <w:p>
+      <w:r>
+        <w:continuationSeparator/>
+      </w:r>
+    </w:p>
+  </w:footnote>
+</w:footnotes>
+</file>
+
+<file path=word/header1.xml><?xml version="1.0" encoding="utf-8"?>
+<w:hdr xmlns:wpc="http://schemas.microsoft.com/office/word/2010/wordprocessingCanvas" xmlns:cx="http://schemas.microsoft.com/office/drawing/2014/chartex" xmlns:cx1="http://schemas.microsoft.com/office/drawing/2015/9/8/chartex" xmlns:cx2="http://schemas.microsoft.com/office/drawing/2015/10/21/chartex" xmlns:cx3="http://schemas.microsoft.com/office/drawing/2016/5/9/chartex" xmlns:cx4="http://schemas.microsoft.com/office/drawing/2016/5/10/chartex" xmlns:cx5="http://schemas.microsoft.com/office/drawing/2016/5/11/chartex" xmlns:mc="http://schemas.openxmlformats.org/markup-compatibility/2006" xmlns:o="urn:schemas-microsoft-com:office:office" xmlns:r="http://schemas.openxmlformats.org/officeDocument/2006/relationships" xmlns:m="http://schemas.openxmlformats.org/officeDocument/2006/math" xmlns:v="urn:schemas-microsoft-com:vml" xmlns:wp14="http://schemas.microsoft.com/office/word/2010/wordprocessingDrawing" xmlns:wp="http://schemas.openxmlformats.org/drawingml/2006/wordprocessingDrawing" xmlns:w10="urn:schemas-microsoft-com:office:word" xmlns:w="http://schemas.openxmlformats.org/wordprocessingml/2006/main" xmlns:w14="http://schemas.microsoft.com/office/word/2010/wordml" xmlns:w15="http://schemas.microsoft.com/office/word/2012/wordml" xmlns:w16se="http://schemas.microsoft.com/office/word/2015/wordml/symex" xmlns:wpg="http://schemas.microsoft.com/office/word/2010/wordprocessingGroup" xmlns:wpi="http://schemas.microsoft.com/office/word/2010/wordprocessingInk" xmlns:wne="http://schemas.microsoft.com/office/word/2006/wordml" xmlns:wps="http://schemas.microsoft.com/office/word/2010/wordprocessingShape" mc:Ignorable="w14 w15 w16se wp14">
+  <w:p>
+    <w:pPr>
+      <w:spacing w:before="840"/>
+      <w:jc w:val="center"/>
+      <w:rPr>
+        <w:rFonts w:ascii="Oswald Regular" w:hAnsi="Oswald Regular"/>
+        <w:color w:val="FFFFFF" w:themeColor="background1"/>
+        <w:sz w:val="80"/>
+      </w:rPr>
+    </w:pPr>
+    <w:r>
+      <w:rPr>
+        <w:noProof/>
+        <w:color w:val="FFFFFF" w:themeColor="background1"/>
+      </w:rPr>
+      <mc:AlternateContent>
+        <mc:Choice Requires="wps">
+          <w:drawing>
+            <wp:anchor distT="0" distB="0" distL="114300" distR="114300" simplePos="0" relativeHeight="251659264" behindDoc="1" locked="0" layoutInCell="1" allowOverlap="1" wp14:anchorId="5E31FE46" wp14:editId="3EF49D45">
+              <wp:simplePos x="0" y="0"/>
+              <wp:positionH relativeFrom="column">
+                <wp:posOffset>-870585</wp:posOffset>
+              </wp:positionH>
+              <wp:positionV relativeFrom="paragraph">
+                <wp:posOffset>0</wp:posOffset>
+              </wp:positionV>
+              <wp:extent cx="8001000" cy="1543050"/>
+              <wp:effectExtent l="0" t="0" r="0" b="0"/>
+              <wp:wrapNone/>
+              <wp:docPr id="4" name="Rectangle 2"/>
+              <wp:cNvGraphicFramePr>
+                <a:graphicFrameLocks xmlns:a="http://schemas.openxmlformats.org/drawingml/2006/main"/>
+              </wp:cNvGraphicFramePr>
+              <a:graphic xmlns:a="http://schemas.openxmlformats.org/drawingml/2006/main">
+                <a:graphicData uri="http://schemas.microsoft.com/office/word/2010/wordprocessingShape">
+                  <wps:wsp>
+                    <wps:cNvSpPr>
+                      <a:spLocks noChangeArrowheads="1"/>
+                    </wps:cNvSpPr>
+                    <wps:spPr bwMode="auto">
+                      <a:xfrm>
+                        <a:off x="0" y="0"/>
+                        <a:ext cx="8001000" cy="1543050"/>
+                      </a:xfrm>
+                      <a:prstGeom prst="rect">
+                        <a:avLst/>
+                      </a:prstGeom>
+                      <a:solidFill>
+                        <a:schemeClr val="accent2">
+                          <a:lumMod val="100000"/>
+                          <a:lumOff val="0"/>
+                        </a:schemeClr>
+                      </a:solidFill>
+                      <a:ln>
+                        <a:noFill/>
+                      </a:ln>
+                      <a:effectLst/>
+                      <a:extLst>
+                        <a:ext uri="{91240B29-F687-4F45-9708-019B960494DF}">
+                          <a14:hiddenLine xmlns:a14="http://schemas.microsoft.com/office/drawing/2010/main" w="19050">
+                            <a:solidFill>
+                              <a:srgbClr val="4A7EBB"/>
+                            </a:solidFill>
+                            <a:miter lim="800000"/>
+                            <a:headEnd/>
+                            <a:tailEnd/>
+                          </a14:hiddenLine>
+                        </a:ext>
+                        <a:ext uri="{AF507438-7753-43E0-B8FC-AC1667EBCBE1}">
+                          <a14:hiddenEffects xmlns:a14="http://schemas.microsoft.com/office/drawing/2010/main">
+                            <a:effectLst>
+                              <a:outerShdw dist="25400" dir="5400000" algn="ctr" rotWithShape="0">
+                                <a:srgbClr val="808080">
+                                  <a:alpha val="35001"/>
+                                </a:srgbClr>
+                              </a:outerShdw>
+                            </a:effectLst>
+                          </a14:hiddenEffects>
+                        </a:ext>
+                      </a:extLst>
+                    </wps:spPr>
+                    <wps:bodyPr rot="0" vert="horz" wrap="square" lIns="91440" tIns="91440" rIns="91440" bIns="91440" anchor="t" anchorCtr="0" upright="1">
+                      <a:noAutofit/>
+                    </wps:bodyPr>
+                  </wps:wsp>
+                </a:graphicData>
+              </a:graphic>
+              <wp14:sizeRelH relativeFrom="page">
+                <wp14:pctWidth>0</wp14:pctWidth>
+              </wp14:sizeRelH>
+              <wp14:sizeRelV relativeFrom="page">
+                <wp14:pctHeight>0</wp14:pctHeight>
+              </wp14:sizeRelV>
+            </wp:anchor>
+          </w:drawing>
+        </mc:Choice>
+        <mc:Fallback>
+          <w:pict>
+            <v:rect w14:anchorId="1466E2AA" id="Rectangle 2" o:spid="_x0000_s1026" style="position:absolute;margin-left:-68.55pt;margin-top:0;width:630pt;height:121.5pt;z-index:-251657216;visibility:visible;mso-wrap-style:square;mso-width-percent:0;mso-height-percent:0;mso-wrap-distance-left:9pt;mso-wrap-distance-top:0;mso-wrap-distance-right:9pt;mso-wrap-distance-bottom:0;mso-position-horizontal:absolute;mso-position-horizontal-relative:text;mso-position-vertical:absolute;mso-position-vertical-relative:text;mso-width-percent:0;mso-height-percent:0;mso-width-relative:page;mso-height-relative:page;v-text-anchor:top" o:gfxdata="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" fillcolor="#efe1a2 [3205]" stroked="f" strokecolor="#4a7ebb" strokeweight="1.5pt">
+              <v:shadow opacity="22938f" offset="0"/>
+              <v:textbox inset=",7.2pt,,7.2pt"/>
+            </v:rect>
+          </w:pict>
+        </mc:Fallback>
+      </mc:AlternateContent>
+    </w:r>
+    <w:r>
+      <w:rPr>
+        <w:rFonts w:ascii="Oswald Regular" w:hAnsi="Oswald Regular"/>
+        <w:color w:val="FFFFFF" w:themeColor="background1"/>
+        <w:sz w:val="80"/>
+      </w:rPr>
+      <w:t>WANGARI MAATHAI</w:t>
+    </w:r>
+  </w:p>
+  <w:p>
+    <w:pPr>
+      <w:spacing w:before="120"/>
+      <w:jc w:val="center"/>
+      <w:rPr>
+        <w:sz w:val="24"/>
+      </w:rPr>
+    </w:pPr>
+    <w:r>
+      <w:rPr>
+        <w:sz w:val="24"/>
+      </w:rPr>
+      <w:t xml:space="preserve">010 1234 5678  </w:t>
+    </w:r>
+    <w:r>
+      <w:rPr>
+        <w:rFonts w:ascii="Arial" w:hAnsi="Arial"/>
+        <w:color w:val="FFFFFF" w:themeColor="background1"/>
+        <w:sz w:val="24"/>
+      </w:rPr>
+      <w:sym w:font="Symbol" w:char="F0B7"/>
+    </w:r>
+    <w:r>
+      <w:rPr>
+        <w:color w:val="FFFFFF" w:themeColor="background1"/>
+        <w:sz w:val="24"/>
+      </w:rPr>
+      <w:t xml:space="preserve"> </w:t>
+    </w:r>
+    <w:r>
+      <w:rPr>
+        <w:sz w:val="24"/>
+      </w:rPr>
+      <w:t xml:space="preserve"> email@address.com  </w:t>
+    </w:r>
+    <w:r>
+      <w:rPr>
+        <w:rFonts w:ascii="Arial" w:hAnsi="Arial"/>
+        <w:color w:val="FFFFFF" w:themeColor="background1"/>
+        <w:sz w:val="24"/>
+      </w:rPr>
+      <w:sym w:font="Symbol" w:char="F0B7"/>
+    </w:r>
+    <w:r>
+      <w:rPr>
+        <w:sz w:val="24"/>
+      </w:rPr>
+      <w:t xml:space="preserve">  City Country</w:t>
+    </w:r>
+  </w:p>
+  <w:p>
+    <w:pPr>
+      <w:pStyle w:val="Header"/>
+    </w:pPr>
+  </w:p>
+</w:hdr>
 </file>
 
 <file path=word/styles.xml><?xml version="1.0" encoding="utf-8"?>
@@ -1535,6 +1515,13 @@
     <w:lsdException w:name="Light List"/>
     <w:lsdException w:name="Light Grid"/>
     <w:lsdException w:name="Medium Shading 1"/>
+    <w:lsdException w:name="Medium Shading 2"/>
+    <w:lsdException w:name="Medium List 1"/>
+    <w:lsdException w:name="Medium List 2"/>
+    <w:lsdException w:name="Medium Grid 1"/>
+    <w:lsdException w:name="Medium Grid 2"/>
+    <w:lsdException w:name="Medium Grid 3"/>
+    <w:lsdException w:name="Dark List"/>
     <w:lsdException w:name="Colorful Shading"/>
     <w:lsdException w:name="Colorful List"/>
     <w:lsdException w:name="Colorful Grid"/>
@@ -1845,6 +1832,52 @@
       <w:u w:val="single"/>
     </w:rPr>
   </w:style>
+  <w:style w:type="paragraph" w:styleId="Header">
+    <w:name w:val="header"/>
+    <w:basedOn w:val="Normal"/>
+    <w:link w:val="HeaderChar"/>
+    <w:unhideWhenUsed/>
+    <w:rsid w:val="00A30692"/>
+    <w:pPr>
+      <w:tabs>
+        <w:tab w:val="center" w:pos="4680"/>
+        <w:tab w:val="right" w:pos="9360"/>
+      </w:tabs>
+    </w:pPr>
+  </w:style>
+  <w:style w:type="character" w:customStyle="1" w:styleId="HeaderChar">
+    <w:name w:val="Header Char"/>
+    <w:basedOn w:val="DefaultParagraphFont"/>
+    <w:link w:val="Header"/>
+    <w:rsid w:val="00A30692"/>
+    <w:rPr>
+      <w:rFonts w:ascii="Calibri" w:hAnsi="Calibri"/>
+      <w:sz w:val="20"/>
+    </w:rPr>
+  </w:style>
+  <w:style w:type="paragraph" w:styleId="Footer">
+    <w:name w:val="footer"/>
+    <w:basedOn w:val="Normal"/>
+    <w:link w:val="FooterChar"/>
+    <w:unhideWhenUsed/>
+    <w:rsid w:val="00A30692"/>
+    <w:pPr>
+      <w:tabs>
+        <w:tab w:val="center" w:pos="4680"/>
+        <w:tab w:val="right" w:pos="9360"/>
+      </w:tabs>
+    </w:pPr>
+  </w:style>
+  <w:style w:type="character" w:customStyle="1" w:styleId="FooterChar">
+    <w:name w:val="Footer Char"/>
+    <w:basedOn w:val="DefaultParagraphFont"/>
+    <w:link w:val="Footer"/>
+    <w:rsid w:val="00A30692"/>
+    <w:rPr>
+      <w:rFonts w:ascii="Calibri" w:hAnsi="Calibri"/>
+      <w:sz w:val="20"/>
+    </w:rPr>
+  </w:style>
 </w:styles>
 </file>
 
@@ -2103,4 +2136,16 @@
   </a:objectDefaults>
   <a:extraClrSchemeLst/>
 </a:theme>
+</file>
+
+<file path=customXml/item1.xml><?xml version="1.0" encoding="utf-8"?>
+<b:Sources xmlns:b="http://schemas.openxmlformats.org/officeDocument/2006/bibliography" xmlns="http://schemas.openxmlformats.org/officeDocument/2006/bibliography" SelectedStyle="\APASixthEditionOfficeOnline.xsl" StyleName="APA" Version="6"/>
+</file>
+
+<file path=customXml/itemProps1.xml><?xml version="1.0" encoding="utf-8"?>
+<ds:datastoreItem xmlns:ds="http://schemas.openxmlformats.org/officeDocument/2006/customXml" ds:itemID="{8D2C4FD1-49AA-407D-BF64-73AD37FECC1A}">
+  <ds:schemaRefs>
+    <ds:schemaRef ds:uri="http://schemas.openxmlformats.org/officeDocument/2006/bibliography"/>
+  </ds:schemaRefs>
+</ds:datastoreItem>
 </file>
</xml_diff>